<commit_message>
Epic 0 - Savchuk Ania
</commit_message>
<xml_diff>
--- a/ai_11/ania_savchuk/Epic1/epic_1_practice_and_labs_report_savchuk_ania.docx
+++ b/ai_11/ania_savchuk/Epic1/epic_1_practice_and_labs_report_savchuk_ania.docx
@@ -4,75 +4,129 @@
   <w:body>
     <w:p>
       <w:pPr>
+        <w:pStyle w:val="16"/>
+        <w:keepNext w:val="0"/>
+        <w:keepLines w:val="0"/>
+        <w:widowControl/>
+        <w:suppressLineNumbers w:val="0"/>
+        <w:bidi w:val="0"/>
+        <w:spacing w:before="0" w:beforeAutospacing="0" w:after="0" w:afterAutospacing="0" w:line="12" w:lineRule="atLeast"/>
         <w:jc w:val="center"/>
-        <w:rPr>
-          <w:rFonts w:ascii="Times New Roman" w:hAnsi="Times New Roman" w:eastAsia="Times New Roman" w:cs="Times New Roman"/>
-          <w:sz w:val="28"/>
-          <w:szCs w:val="28"/>
-        </w:rPr>
-      </w:pPr>
-      <w:r>
-        <w:rPr>
-          <w:rFonts w:ascii="Times New Roman" w:hAnsi="Times New Roman" w:eastAsia="Times New Roman" w:cs="Times New Roman"/>
-          <w:sz w:val="28"/>
-          <w:szCs w:val="28"/>
-          <w:rtl w:val="0"/>
-        </w:rPr>
-        <w:t>Міністерство освіти і науки України</w:t>
-      </w:r>
-    </w:p>
-    <w:p>
-      <w:pPr>
+      </w:pPr>
+      <w:r>
+        <w:rPr>
+          <w:rFonts w:hint="default" w:ascii="Times New Roman" w:hAnsi="Times New Roman" w:cs="Times New Roman"/>
+          <w:i w:val="0"/>
+          <w:iCs w:val="0"/>
+          <w:color w:val="000000"/>
+          <w:sz w:val="26"/>
+          <w:szCs w:val="26"/>
+          <w:u w:val="none"/>
+          <w:vertAlign w:val="baseline"/>
+        </w:rPr>
+        <w:t>МінМіністерство освіти і науки України</w:t>
+      </w:r>
+    </w:p>
+    <w:p>
+      <w:pPr>
+        <w:pStyle w:val="16"/>
+        <w:keepNext w:val="0"/>
+        <w:keepLines w:val="0"/>
+        <w:widowControl/>
+        <w:suppressLineNumbers w:val="0"/>
+        <w:bidi w:val="0"/>
+        <w:spacing w:before="0" w:beforeAutospacing="0" w:after="0" w:afterAutospacing="0" w:line="12" w:lineRule="atLeast"/>
         <w:jc w:val="center"/>
-        <w:rPr>
-          <w:rFonts w:ascii="Times New Roman" w:hAnsi="Times New Roman" w:eastAsia="Times New Roman" w:cs="Times New Roman"/>
-          <w:sz w:val="28"/>
-          <w:szCs w:val="28"/>
-        </w:rPr>
-      </w:pPr>
-      <w:r>
-        <w:rPr>
-          <w:rFonts w:ascii="Times New Roman" w:hAnsi="Times New Roman" w:eastAsia="Times New Roman" w:cs="Times New Roman"/>
-          <w:sz w:val="28"/>
-          <w:szCs w:val="28"/>
-          <w:rtl w:val="0"/>
+      </w:pPr>
+      <w:r>
+        <w:rPr>
+          <w:rFonts w:hint="default" w:ascii="Times New Roman" w:hAnsi="Times New Roman" w:cs="Times New Roman"/>
+          <w:i w:val="0"/>
+          <w:iCs w:val="0"/>
+          <w:color w:val="000000"/>
+          <w:sz w:val="26"/>
+          <w:szCs w:val="26"/>
+          <w:u w:val="none"/>
+          <w:vertAlign w:val="baseline"/>
         </w:rPr>
         <w:t>Національний університет «Львівська політехніка»</w:t>
       </w:r>
     </w:p>
     <w:p>
       <w:pPr>
-        <w:spacing w:after="0" w:line="360" w:lineRule="auto"/>
+        <w:pStyle w:val="16"/>
+        <w:keepNext w:val="0"/>
+        <w:keepLines w:val="0"/>
+        <w:widowControl/>
+        <w:suppressLineNumbers w:val="0"/>
+        <w:bidi w:val="0"/>
+        <w:spacing w:before="0" w:beforeAutospacing="0" w:after="0" w:afterAutospacing="0" w:line="12" w:lineRule="atLeast"/>
         <w:jc w:val="center"/>
-        <w:rPr>
-          <w:rFonts w:ascii="Times New Roman" w:hAnsi="Times New Roman" w:eastAsia="Times New Roman" w:cs="Times New Roman"/>
-          <w:sz w:val="28"/>
-          <w:szCs w:val="28"/>
-        </w:rPr>
-      </w:pPr>
-      <w:r>
-        <w:rPr>
-          <w:rFonts w:ascii="Times New Roman" w:hAnsi="Times New Roman" w:eastAsia="Times New Roman" w:cs="Times New Roman"/>
-          <w:sz w:val="28"/>
-          <w:szCs w:val="28"/>
-          <w:rtl w:val="0"/>
+      </w:pPr>
+      <w:r>
+        <w:rPr>
+          <w:rFonts w:hint="default" w:ascii="Times New Roman" w:hAnsi="Times New Roman" w:cs="Times New Roman"/>
+          <w:i w:val="0"/>
+          <w:iCs w:val="0"/>
+          <w:color w:val="000000"/>
+          <w:sz w:val="26"/>
+          <w:szCs w:val="26"/>
+          <w:u w:val="none"/>
+          <w:vertAlign w:val="baseline"/>
         </w:rPr>
         <w:t>Кафедра систем штучного інтелекту</w:t>
       </w:r>
     </w:p>
     <w:p>
       <w:pPr>
+        <w:pStyle w:val="16"/>
+        <w:keepNext w:val="0"/>
+        <w:keepLines w:val="0"/>
+        <w:widowControl/>
+        <w:suppressLineNumbers w:val="0"/>
+        <w:bidi w:val="0"/>
+        <w:spacing w:before="0" w:beforeAutospacing="0" w:after="0" w:afterAutospacing="0" w:line="12" w:lineRule="atLeast"/>
         <w:jc w:val="center"/>
-        <w:rPr>
-          <w:rFonts w:ascii="Times New Roman" w:hAnsi="Times New Roman" w:eastAsia="Times New Roman" w:cs="Times New Roman"/>
-        </w:rPr>
-      </w:pPr>
-      <w:r>
+      </w:pPr>
+      <w:r>
+        <w:rPr>
+          <w:rFonts w:ascii="SimSun" w:hAnsi="SimSun" w:eastAsia="SimSun" w:cs="SimSun"/>
+          <w:b w:val="0"/>
+          <w:bCs w:val="0"/>
+          <w:kern w:val="0"/>
+          <w:sz w:val="24"/>
+          <w:szCs w:val="24"/>
+          <w:lang w:val="en-US" w:eastAsia="zh-CN" w:bidi="ar"/>
+        </w:rPr>
+        <w:br w:type="textWrapping"/>
+      </w:r>
+      <w:r>
+        <w:rPr>
+          <w:rFonts w:ascii="SimSun" w:hAnsi="SimSun" w:eastAsia="SimSun" w:cs="SimSun"/>
+          <w:b w:val="0"/>
+          <w:bCs w:val="0"/>
+          <w:kern w:val="0"/>
+          <w:sz w:val="24"/>
+          <w:szCs w:val="24"/>
+          <w:lang w:val="en-US" w:eastAsia="zh-CN" w:bidi="ar"/>
+        </w:rPr>
+        <w:br w:type="textWrapping"/>
+      </w:r>
+      <w:r>
+        <w:rPr>
+          <w:rFonts w:ascii="SimSun" w:hAnsi="SimSun" w:eastAsia="SimSun" w:cs="SimSun"/>
+          <w:b w:val="0"/>
+          <w:bCs w:val="0"/>
+          <w:kern w:val="0"/>
+          <w:sz w:val="24"/>
+          <w:szCs w:val="24"/>
+          <w:lang w:val="en-US" w:eastAsia="zh-CN" w:bidi="ar"/>
+        </w:rPr>
         <w:drawing>
           <wp:inline distT="0" distB="0" distL="114300" distR="114300">
-            <wp:extent cx="2204085" cy="2091690"/>
-            <wp:effectExtent l="0" t="0" r="5715" b="11430"/>
-            <wp:docPr id="1" name="Picture 1"/>
+            <wp:extent cx="2714625" cy="2571750"/>
+            <wp:effectExtent l="0" t="0" r="13335" b="3810"/>
+            <wp:docPr id="23" name="Picture 1" descr="IMG_256"/>
             <wp:cNvGraphicFramePr>
               <a:graphicFrameLocks xmlns:a="http://schemas.openxmlformats.org/drawingml/2006/main" noChangeAspect="1"/>
             </wp:cNvGraphicFramePr>
@@ -80,7 +134,7 @@
               <a:graphicData uri="http://schemas.openxmlformats.org/drawingml/2006/picture">
                 <pic:pic xmlns:pic="http://schemas.openxmlformats.org/drawingml/2006/picture">
                   <pic:nvPicPr>
-                    <pic:cNvPr id="1" name="Picture 1"/>
+                    <pic:cNvPr id="23" name="Picture 1" descr="IMG_256"/>
                     <pic:cNvPicPr>
                       <a:picLocks noChangeAspect="1"/>
                     </pic:cNvPicPr>
@@ -94,13 +148,13 @@
                   <pic:spPr>
                     <a:xfrm>
                       <a:off x="0" y="0"/>
-                      <a:ext cx="2204085" cy="2091690"/>
+                      <a:ext cx="2714625" cy="2571750"/>
                     </a:xfrm>
                     <a:prstGeom prst="rect">
                       <a:avLst/>
                     </a:prstGeom>
                     <a:noFill/>
-                    <a:ln>
+                    <a:ln w="9525">
                       <a:noFill/>
                     </a:ln>
                   </pic:spPr>
@@ -110,311 +164,478 @@
           </wp:inline>
         </w:drawing>
       </w:r>
-    </w:p>
-    <w:p>
-      <w:pPr>
-        <w:spacing w:line="240" w:lineRule="auto"/>
+      <w:r>
+        <w:rPr>
+          <w:rFonts w:ascii="SimSun" w:hAnsi="SimSun" w:eastAsia="SimSun" w:cs="SimSun"/>
+          <w:b w:val="0"/>
+          <w:bCs w:val="0"/>
+          <w:kern w:val="0"/>
+          <w:sz w:val="24"/>
+          <w:szCs w:val="24"/>
+          <w:lang w:val="en-US" w:eastAsia="zh-CN" w:bidi="ar"/>
+        </w:rPr>
+        <w:br w:type="textWrapping"/>
+      </w:r>
+      <w:r>
+        <w:rPr>
+          <w:rFonts w:ascii="SimSun" w:hAnsi="SimSun" w:eastAsia="SimSun" w:cs="SimSun"/>
+          <w:b w:val="0"/>
+          <w:bCs w:val="0"/>
+          <w:kern w:val="0"/>
+          <w:sz w:val="24"/>
+          <w:szCs w:val="24"/>
+          <w:lang w:val="en-US" w:eastAsia="zh-CN" w:bidi="ar"/>
+        </w:rPr>
+        <w:br w:type="textWrapping"/>
+      </w:r>
+      <w:r>
+        <w:rPr>
+          <w:rFonts w:ascii="SimSun" w:hAnsi="SimSun" w:eastAsia="SimSun" w:cs="SimSun"/>
+          <w:b w:val="0"/>
+          <w:bCs w:val="0"/>
+          <w:kern w:val="0"/>
+          <w:sz w:val="24"/>
+          <w:szCs w:val="24"/>
+          <w:lang w:val="en-US" w:eastAsia="zh-CN" w:bidi="ar"/>
+        </w:rPr>
+        <w:br w:type="textWrapping"/>
+      </w:r>
+      <w:r>
+        <w:rPr>
+          <w:rFonts w:ascii="SimSun" w:hAnsi="SimSun" w:eastAsia="SimSun" w:cs="SimSun"/>
+          <w:b w:val="0"/>
+          <w:bCs w:val="0"/>
+          <w:kern w:val="0"/>
+          <w:sz w:val="24"/>
+          <w:szCs w:val="24"/>
+          <w:lang w:val="en-US" w:eastAsia="zh-CN" w:bidi="ar"/>
+        </w:rPr>
+        <w:br w:type="textWrapping"/>
+      </w:r>
+    </w:p>
+    <w:p>
+      <w:pPr>
+        <w:keepNext w:val="0"/>
+        <w:keepLines w:val="0"/>
+        <w:widowControl/>
+        <w:suppressLineNumbers w:val="0"/>
+        <w:spacing w:after="240" w:afterAutospacing="0"/>
+        <w:jc w:val="left"/>
+      </w:pPr>
+      <w:r>
+        <w:rPr>
+          <w:rFonts w:ascii="SimSun" w:hAnsi="SimSun" w:eastAsia="SimSun" w:cs="SimSun"/>
+          <w:b w:val="0"/>
+          <w:bCs w:val="0"/>
+          <w:kern w:val="0"/>
+          <w:sz w:val="24"/>
+          <w:szCs w:val="24"/>
+          <w:lang w:val="en-US" w:eastAsia="zh-CN" w:bidi="ar"/>
+        </w:rPr>
+        <w:br w:type="textWrapping"/>
+      </w:r>
+      <w:r>
+        <w:rPr>
+          <w:rFonts w:ascii="SimSun" w:hAnsi="SimSun" w:eastAsia="SimSun" w:cs="SimSun"/>
+          <w:b w:val="0"/>
+          <w:bCs w:val="0"/>
+          <w:kern w:val="0"/>
+          <w:sz w:val="24"/>
+          <w:szCs w:val="24"/>
+          <w:lang w:val="en-US" w:eastAsia="zh-CN" w:bidi="ar"/>
+        </w:rPr>
+        <w:br w:type="textWrapping"/>
+      </w:r>
+    </w:p>
+    <w:p>
+      <w:pPr>
+        <w:pStyle w:val="16"/>
+        <w:keepNext w:val="0"/>
+        <w:keepLines w:val="0"/>
+        <w:widowControl/>
+        <w:suppressLineNumbers w:val="0"/>
+        <w:bidi w:val="0"/>
+        <w:spacing w:before="0" w:beforeAutospacing="0" w:after="0" w:afterAutospacing="0" w:line="12" w:lineRule="atLeast"/>
         <w:jc w:val="center"/>
-        <w:rPr>
-          <w:rFonts w:ascii="Times New Roman" w:hAnsi="Times New Roman" w:eastAsia="Times New Roman" w:cs="Times New Roman"/>
+      </w:pPr>
+      <w:r>
+        <w:rPr>
+          <w:rFonts w:hint="default" w:ascii="Times New Roman" w:hAnsi="Times New Roman" w:cs="Times New Roman"/>
           <w:b/>
-          <w:sz w:val="40"/>
-          <w:szCs w:val="40"/>
-        </w:rPr>
-      </w:pPr>
-      <w:r>
-        <w:rPr>
-          <w:rFonts w:ascii="Times New Roman" w:hAnsi="Times New Roman" w:eastAsia="Times New Roman" w:cs="Times New Roman"/>
+          <w:bCs/>
+          <w:i w:val="0"/>
+          <w:iCs w:val="0"/>
+          <w:color w:val="000000"/>
+          <w:sz w:val="54"/>
+          <w:szCs w:val="54"/>
+          <w:u w:val="none"/>
+          <w:vertAlign w:val="baseline"/>
+        </w:rPr>
+        <w:t>Звіт</w:t>
+      </w:r>
+      <w:r>
+        <w:rPr>
+          <w:rFonts w:hint="default" w:ascii="Times New Roman" w:hAnsi="Times New Roman" w:cs="Times New Roman"/>
           <w:b/>
-          <w:sz w:val="40"/>
-          <w:szCs w:val="40"/>
-          <w:rtl w:val="0"/>
-        </w:rPr>
-        <w:t>Звіт</w:t>
-      </w:r>
-    </w:p>
-    <w:p>
-      <w:pPr>
-        <w:spacing w:line="240" w:lineRule="auto"/>
+          <w:bCs/>
+          <w:i w:val="0"/>
+          <w:iCs w:val="0"/>
+          <w:color w:val="000000"/>
+          <w:sz w:val="26"/>
+          <w:szCs w:val="26"/>
+          <w:u w:val="none"/>
+          <w:vertAlign w:val="baseline"/>
+        </w:rPr>
+        <w:t> </w:t>
+      </w:r>
+    </w:p>
+    <w:p>
+      <w:pPr>
+        <w:pStyle w:val="16"/>
+        <w:keepNext w:val="0"/>
+        <w:keepLines w:val="0"/>
+        <w:widowControl/>
+        <w:suppressLineNumbers w:val="0"/>
+        <w:bidi w:val="0"/>
+        <w:spacing w:before="0" w:beforeAutospacing="0" w:after="0" w:afterAutospacing="0" w:line="12" w:lineRule="atLeast"/>
         <w:jc w:val="center"/>
+      </w:pPr>
+      <w:r>
+        <w:rPr>
+          <w:rFonts w:hint="default" w:ascii="Times New Roman" w:hAnsi="Times New Roman" w:cs="Times New Roman"/>
+          <w:b/>
+          <w:bCs/>
+          <w:i w:val="0"/>
+          <w:iCs w:val="0"/>
+          <w:color w:val="000000"/>
+          <w:sz w:val="26"/>
+          <w:szCs w:val="26"/>
+          <w:u w:val="none"/>
+          <w:vertAlign w:val="baseline"/>
+        </w:rPr>
+        <w:t>про виконання лабораторних та практичних робіт блоку № 1</w:t>
+      </w:r>
+    </w:p>
+    <w:p>
+      <w:pPr>
+        <w:pStyle w:val="16"/>
+        <w:keepNext w:val="0"/>
+        <w:keepLines w:val="0"/>
+        <w:widowControl/>
+        <w:suppressLineNumbers w:val="0"/>
+        <w:bidi w:val="0"/>
+        <w:spacing w:before="0" w:beforeAutospacing="0" w:after="0" w:afterAutospacing="0" w:line="12" w:lineRule="atLeast"/>
+        <w:jc w:val="center"/>
+      </w:pPr>
+      <w:r>
+        <w:rPr>
+          <w:rFonts w:hint="default" w:ascii="Times New Roman" w:hAnsi="Times New Roman" w:cs="Times New Roman"/>
+          <w:i w:val="0"/>
+          <w:iCs w:val="0"/>
+          <w:color w:val="000000"/>
+          <w:sz w:val="26"/>
+          <w:szCs w:val="26"/>
+          <w:u w:val="none"/>
+          <w:vertAlign w:val="baseline"/>
+        </w:rPr>
+        <w:t>На тему:  «Розробка, програмування та код. Середовища для розробки.»</w:t>
+      </w:r>
+    </w:p>
+    <w:p>
+      <w:pPr>
+        <w:pStyle w:val="16"/>
+        <w:keepNext w:val="0"/>
+        <w:keepLines w:val="0"/>
+        <w:widowControl/>
+        <w:suppressLineNumbers w:val="0"/>
+        <w:bidi w:val="0"/>
+        <w:spacing w:before="0" w:beforeAutospacing="0" w:after="0" w:afterAutospacing="0" w:line="12" w:lineRule="atLeast"/>
+        <w:jc w:val="center"/>
+      </w:pPr>
+      <w:r>
+        <w:rPr>
+          <w:rFonts w:hint="default" w:ascii="Times New Roman" w:hAnsi="Times New Roman" w:cs="Times New Roman"/>
+          <w:b/>
+          <w:bCs/>
+          <w:i/>
+          <w:iCs/>
+          <w:color w:val="000000"/>
+          <w:sz w:val="26"/>
+          <w:szCs w:val="26"/>
+          <w:u w:val="none"/>
+          <w:vertAlign w:val="baseline"/>
+        </w:rPr>
+        <w:t xml:space="preserve">з дисципліни: </w:t>
+      </w:r>
+      <w:r>
+        <w:rPr>
+          <w:rFonts w:hint="default" w:ascii="Times New Roman" w:hAnsi="Times New Roman" w:cs="Times New Roman"/>
+          <w:i w:val="0"/>
+          <w:iCs w:val="0"/>
+          <w:color w:val="000000"/>
+          <w:sz w:val="26"/>
+          <w:szCs w:val="26"/>
+          <w:u w:val="none"/>
+          <w:vertAlign w:val="baseline"/>
+        </w:rPr>
+        <w:t>«Мови та парадигми програмування»</w:t>
+      </w:r>
+    </w:p>
+    <w:p>
+      <w:pPr>
+        <w:pStyle w:val="16"/>
+        <w:keepNext w:val="0"/>
+        <w:keepLines w:val="0"/>
+        <w:widowControl/>
+        <w:suppressLineNumbers w:val="0"/>
+        <w:bidi w:val="0"/>
+        <w:spacing w:before="0" w:beforeAutospacing="0" w:after="0" w:afterAutospacing="0" w:line="12" w:lineRule="atLeast"/>
+        <w:jc w:val="center"/>
+      </w:pPr>
+      <w:r>
+        <w:rPr>
+          <w:rFonts w:hint="default" w:ascii="Times New Roman" w:hAnsi="Times New Roman" w:cs="Times New Roman"/>
+          <w:i w:val="0"/>
+          <w:iCs w:val="0"/>
+          <w:color w:val="000000"/>
+          <w:sz w:val="26"/>
+          <w:szCs w:val="26"/>
+          <w:u w:val="none"/>
+          <w:vertAlign w:val="baseline"/>
+        </w:rPr>
+        <w:t>до:</w:t>
+      </w:r>
+    </w:p>
+    <w:p>
+      <w:pPr>
+        <w:pStyle w:val="16"/>
+        <w:keepNext w:val="0"/>
+        <w:keepLines w:val="0"/>
+        <w:widowControl/>
+        <w:suppressLineNumbers w:val="0"/>
+        <w:bidi w:val="0"/>
+        <w:spacing w:before="0" w:beforeAutospacing="0" w:after="0" w:afterAutospacing="0" w:line="12" w:lineRule="atLeast"/>
+        <w:jc w:val="center"/>
+      </w:pPr>
+      <w:r>
+        <w:rPr>
+          <w:rFonts w:hint="default" w:ascii="Times New Roman" w:hAnsi="Times New Roman" w:cs="Times New Roman"/>
+          <w:i w:val="0"/>
+          <w:iCs w:val="0"/>
+          <w:color w:val="000000"/>
+          <w:sz w:val="26"/>
+          <w:szCs w:val="26"/>
+          <w:u w:val="none"/>
+          <w:vertAlign w:val="baseline"/>
+        </w:rPr>
+        <w:t>Практичних Робіт № 1</w:t>
+      </w:r>
+    </w:p>
+    <w:p>
+      <w:pPr>
+        <w:keepNext w:val="0"/>
+        <w:keepLines w:val="0"/>
+        <w:widowControl/>
+        <w:suppressLineNumbers w:val="0"/>
+        <w:spacing w:after="240" w:afterAutospacing="0"/>
+        <w:jc w:val="left"/>
+      </w:pPr>
+      <w:r>
+        <w:rPr>
+          <w:rFonts w:ascii="SimSun" w:hAnsi="SimSun" w:eastAsia="SimSun" w:cs="SimSun"/>
+          <w:b w:val="0"/>
+          <w:bCs w:val="0"/>
+          <w:kern w:val="0"/>
+          <w:sz w:val="24"/>
+          <w:szCs w:val="24"/>
+          <w:lang w:val="en-US" w:eastAsia="zh-CN" w:bidi="ar"/>
+        </w:rPr>
+        <w:br w:type="textWrapping"/>
+      </w:r>
+      <w:r>
+        <w:rPr>
+          <w:rFonts w:ascii="SimSun" w:hAnsi="SimSun" w:eastAsia="SimSun" w:cs="SimSun"/>
+          <w:b w:val="0"/>
+          <w:bCs w:val="0"/>
+          <w:kern w:val="0"/>
+          <w:sz w:val="24"/>
+          <w:szCs w:val="24"/>
+          <w:lang w:val="en-US" w:eastAsia="zh-CN" w:bidi="ar"/>
+        </w:rPr>
+        <w:br w:type="textWrapping"/>
+      </w:r>
+      <w:r>
+        <w:rPr>
+          <w:rFonts w:ascii="SimSun" w:hAnsi="SimSun" w:eastAsia="SimSun" w:cs="SimSun"/>
+          <w:b w:val="0"/>
+          <w:bCs w:val="0"/>
+          <w:kern w:val="0"/>
+          <w:sz w:val="24"/>
+          <w:szCs w:val="24"/>
+          <w:lang w:val="en-US" w:eastAsia="zh-CN" w:bidi="ar"/>
+        </w:rPr>
+        <w:br w:type="textWrapping"/>
+      </w:r>
+    </w:p>
+    <w:p>
+      <w:pPr>
+        <w:pStyle w:val="16"/>
+        <w:keepNext w:val="0"/>
+        <w:keepLines w:val="0"/>
+        <w:widowControl/>
+        <w:suppressLineNumbers w:val="0"/>
+        <w:bidi w:val="0"/>
+        <w:spacing w:before="0" w:beforeAutospacing="0" w:after="0" w:afterAutospacing="0" w:line="12" w:lineRule="atLeast"/>
+        <w:jc w:val="right"/>
+      </w:pPr>
+      <w:r>
+        <w:rPr>
+          <w:rFonts w:hint="default" w:ascii="Times New Roman" w:hAnsi="Times New Roman" w:cs="Times New Roman"/>
+          <w:b/>
+          <w:bCs/>
+          <w:i w:val="0"/>
+          <w:iCs w:val="0"/>
+          <w:color w:val="000000"/>
+          <w:sz w:val="26"/>
+          <w:szCs w:val="26"/>
+          <w:u w:val="none"/>
+          <w:vertAlign w:val="baseline"/>
+        </w:rPr>
+        <w:t>Виконала:</w:t>
+      </w:r>
+    </w:p>
+    <w:p>
+      <w:pPr>
+        <w:pStyle w:val="16"/>
+        <w:keepNext w:val="0"/>
+        <w:keepLines w:val="0"/>
+        <w:widowControl/>
+        <w:suppressLineNumbers w:val="0"/>
+        <w:bidi w:val="0"/>
+        <w:spacing w:before="0" w:beforeAutospacing="0" w:after="0" w:afterAutospacing="0" w:line="12" w:lineRule="atLeast"/>
+        <w:jc w:val="right"/>
+        <w:rPr>
+          <w:rFonts w:hint="default"/>
+          <w:lang w:val="uk-UA"/>
+        </w:rPr>
+      </w:pPr>
+      <w:r>
+        <w:rPr>
+          <w:rFonts w:hint="default" w:ascii="Times New Roman" w:hAnsi="Times New Roman" w:cs="Times New Roman"/>
+          <w:b/>
+          <w:bCs/>
+          <w:i/>
+          <w:iCs/>
+          <w:color w:val="000000"/>
+          <w:sz w:val="26"/>
+          <w:szCs w:val="26"/>
+          <w:u w:val="none"/>
+          <w:vertAlign w:val="baseline"/>
+        </w:rPr>
+        <w:t> </w:t>
+      </w:r>
+      <w:r>
+        <w:rPr>
+          <w:rFonts w:hint="default" w:ascii="Times New Roman" w:hAnsi="Times New Roman" w:cs="Times New Roman"/>
+          <w:i w:val="0"/>
+          <w:iCs w:val="0"/>
+          <w:color w:val="000000"/>
+          <w:sz w:val="26"/>
+          <w:szCs w:val="26"/>
+          <w:u w:val="none"/>
+          <w:vertAlign w:val="baseline"/>
+        </w:rPr>
+        <w:t>Студентка</w:t>
+      </w:r>
+      <w:r>
+        <w:rPr>
+          <w:rFonts w:hint="default" w:ascii="Times New Roman" w:hAnsi="Times New Roman" w:cs="Times New Roman"/>
+          <w:i w:val="0"/>
+          <w:iCs w:val="0"/>
+          <w:color w:val="000000"/>
+          <w:sz w:val="26"/>
+          <w:szCs w:val="26"/>
+          <w:u w:val="none"/>
+          <w:vertAlign w:val="baseline"/>
+          <w:lang w:val="uk-UA"/>
+        </w:rPr>
+        <w:t xml:space="preserve"> </w:t>
+      </w:r>
+      <w:r>
+        <w:rPr>
+          <w:rFonts w:hint="default" w:ascii="Times New Roman" w:hAnsi="Times New Roman" w:cs="Times New Roman"/>
+          <w:i w:val="0"/>
+          <w:iCs w:val="0"/>
+          <w:color w:val="000000"/>
+          <w:sz w:val="26"/>
+          <w:szCs w:val="26"/>
+          <w:u w:val="none"/>
+          <w:vertAlign w:val="baseline"/>
+        </w:rPr>
+        <w:t>групи ШІ-</w:t>
+      </w:r>
+      <w:r>
+        <w:rPr>
+          <w:rFonts w:hint="default" w:ascii="Times New Roman" w:hAnsi="Times New Roman" w:cs="Times New Roman"/>
+          <w:i w:val="0"/>
+          <w:iCs w:val="0"/>
+          <w:color w:val="000000"/>
+          <w:sz w:val="26"/>
+          <w:szCs w:val="26"/>
+          <w:u w:val="none"/>
+          <w:vertAlign w:val="baseline"/>
+          <w:lang w:val="uk-UA"/>
+        </w:rPr>
+        <w:t>11</w:t>
+      </w:r>
+    </w:p>
+    <w:p>
+      <w:pPr>
+        <w:pStyle w:val="16"/>
+        <w:keepNext w:val="0"/>
+        <w:keepLines w:val="0"/>
+        <w:widowControl/>
+        <w:suppressLineNumbers w:val="0"/>
+        <w:wordWrap w:val="0"/>
+        <w:bidi w:val="0"/>
+        <w:spacing w:before="0" w:beforeAutospacing="0" w:after="0" w:afterAutospacing="0" w:line="12" w:lineRule="atLeast"/>
+        <w:jc w:val="right"/>
+        <w:rPr>
+          <w:rFonts w:hint="default"/>
+          <w:sz w:val="26"/>
+          <w:szCs w:val="26"/>
+          <w:lang w:val="uk-UA"/>
+        </w:rPr>
+      </w:pPr>
+      <w:r>
+        <w:rPr>
+          <w:sz w:val="26"/>
+          <w:szCs w:val="26"/>
+          <w:lang w:val="uk-UA"/>
+        </w:rPr>
+        <w:t>Савчук</w:t>
+      </w:r>
+      <w:r>
+        <w:rPr>
+          <w:rFonts w:hint="default"/>
+          <w:sz w:val="26"/>
+          <w:szCs w:val="26"/>
+          <w:lang w:val="uk-UA"/>
+        </w:rPr>
+        <w:t xml:space="preserve"> Аня Григорівна</w:t>
+      </w:r>
+    </w:p>
+    <w:p>
+      <w:pPr>
+        <w:jc w:val="right"/>
         <w:rPr>
           <w:rFonts w:ascii="Times New Roman" w:hAnsi="Times New Roman" w:eastAsia="Times New Roman" w:cs="Times New Roman"/>
           <w:sz w:val="28"/>
           <w:szCs w:val="28"/>
         </w:rPr>
       </w:pPr>
-      <w:r>
-        <w:rPr>
-          <w:rFonts w:ascii="Times New Roman" w:hAnsi="Times New Roman" w:eastAsia="Times New Roman" w:cs="Times New Roman"/>
-          <w:sz w:val="28"/>
-          <w:szCs w:val="28"/>
-          <w:rtl w:val="0"/>
-        </w:rPr>
-        <w:t xml:space="preserve">про виконання </w:t>
-      </w:r>
-    </w:p>
-    <w:p>
-      <w:pPr>
-        <w:spacing w:line="240" w:lineRule="auto"/>
-        <w:jc w:val="center"/>
-        <w:rPr>
-          <w:rFonts w:hint="default" w:ascii="Times New Roman" w:hAnsi="Times New Roman" w:eastAsia="Times New Roman" w:cs="Times New Roman"/>
-          <w:b/>
-          <w:sz w:val="28"/>
-          <w:szCs w:val="28"/>
-          <w:rtl w:val="0"/>
-          <w:lang w:val="uk-UA"/>
-        </w:rPr>
-      </w:pPr>
-      <w:r>
-        <w:rPr>
-          <w:rFonts w:hint="default" w:ascii="Times New Roman" w:hAnsi="Times New Roman" w:eastAsia="Times New Roman" w:cs="Times New Roman"/>
-          <w:b/>
-          <w:sz w:val="28"/>
-          <w:szCs w:val="28"/>
-          <w:rtl w:val="0"/>
-          <w:lang w:val="uk-UA"/>
-        </w:rPr>
-        <w:t>Лабораторних та практичних робіт №1</w:t>
-      </w:r>
-    </w:p>
-    <w:p>
-      <w:pPr>
-        <w:spacing w:line="240" w:lineRule="auto"/>
-        <w:jc w:val="center"/>
-        <w:rPr>
-          <w:rFonts w:ascii="Times New Roman" w:hAnsi="Times New Roman" w:eastAsia="Times New Roman" w:cs="Times New Roman"/>
-          <w:sz w:val="28"/>
-          <w:szCs w:val="28"/>
-        </w:rPr>
-      </w:pPr>
-      <w:r>
-        <w:rPr>
-          <w:rFonts w:ascii="Times New Roman" w:hAnsi="Times New Roman" w:eastAsia="Times New Roman" w:cs="Times New Roman"/>
-          <w:b/>
-          <w:i/>
-          <w:sz w:val="28"/>
-          <w:szCs w:val="28"/>
-          <w:rtl w:val="0"/>
-        </w:rPr>
-        <w:t xml:space="preserve">з дисципліни: </w:t>
-      </w:r>
-      <w:r>
-        <w:rPr>
-          <w:rFonts w:ascii="Times New Roman" w:hAnsi="Times New Roman" w:eastAsia="Times New Roman" w:cs="Times New Roman"/>
-          <w:sz w:val="28"/>
-          <w:szCs w:val="28"/>
-          <w:rtl w:val="0"/>
-        </w:rPr>
-        <w:t>«Мови та парадигми програмування»</w:t>
-      </w:r>
-    </w:p>
-    <w:p>
-      <w:pPr>
-        <w:spacing w:line="240" w:lineRule="auto"/>
-        <w:jc w:val="center"/>
-        <w:rPr>
-          <w:rFonts w:ascii="Times New Roman" w:hAnsi="Times New Roman" w:eastAsia="Times New Roman" w:cs="Times New Roman"/>
-          <w:sz w:val="28"/>
-          <w:szCs w:val="28"/>
-        </w:rPr>
-      </w:pPr>
-      <w:r>
-        <w:rPr>
-          <w:rFonts w:ascii="Times New Roman" w:hAnsi="Times New Roman" w:eastAsia="Times New Roman" w:cs="Times New Roman"/>
-          <w:b/>
-          <w:i/>
-          <w:sz w:val="28"/>
-          <w:szCs w:val="28"/>
-          <w:rtl w:val="0"/>
-        </w:rPr>
-        <w:t>з розділу</w:t>
-      </w:r>
-      <w:r>
-        <w:rPr>
-          <w:rFonts w:ascii="Times New Roman" w:hAnsi="Times New Roman" w:eastAsia="Times New Roman" w:cs="Times New Roman"/>
-          <w:sz w:val="28"/>
-          <w:szCs w:val="28"/>
-          <w:rtl w:val="0"/>
-        </w:rPr>
-        <w:t>:  «</w:t>
-      </w:r>
-      <w:r>
-        <w:rPr>
-          <w:rFonts w:hint="default" w:ascii="Times New Roman" w:hAnsi="Times New Roman" w:eastAsia="Times New Roman"/>
-          <w:sz w:val="28"/>
-          <w:szCs w:val="28"/>
-          <w:rtl w:val="0"/>
-        </w:rPr>
-        <w:t>Вступ до Розробки: Налаштування та Використання Середовища</w:t>
-      </w:r>
-      <w:r>
-        <w:rPr>
-          <w:rFonts w:ascii="Times New Roman" w:hAnsi="Times New Roman" w:eastAsia="Times New Roman" w:cs="Times New Roman"/>
-          <w:sz w:val="28"/>
-          <w:szCs w:val="28"/>
-          <w:rtl w:val="0"/>
-        </w:rPr>
-        <w:t>»</w:t>
-      </w:r>
-    </w:p>
-    <w:p>
-      <w:pPr>
-        <w:spacing w:line="240" w:lineRule="auto"/>
-        <w:jc w:val="center"/>
-        <w:rPr>
-          <w:rFonts w:ascii="Times New Roman" w:hAnsi="Times New Roman" w:eastAsia="Times New Roman" w:cs="Times New Roman"/>
-          <w:b/>
-          <w:smallCaps/>
-          <w:sz w:val="28"/>
-          <w:szCs w:val="28"/>
-        </w:rPr>
-      </w:pPr>
-    </w:p>
-    <w:p>
-      <w:pPr>
-        <w:spacing w:line="360" w:lineRule="auto"/>
-        <w:rPr>
-          <w:rFonts w:ascii="Times New Roman" w:hAnsi="Times New Roman" w:eastAsia="Times New Roman" w:cs="Times New Roman"/>
-          <w:sz w:val="28"/>
-          <w:szCs w:val="28"/>
-        </w:rPr>
-      </w:pPr>
-    </w:p>
-    <w:p>
-      <w:pPr>
-        <w:spacing w:line="240" w:lineRule="auto"/>
-        <w:jc w:val="right"/>
-        <w:rPr>
-          <w:rFonts w:ascii="Times New Roman" w:hAnsi="Times New Roman" w:eastAsia="Times New Roman" w:cs="Times New Roman"/>
-          <w:b/>
-          <w:i/>
-          <w:sz w:val="28"/>
-          <w:szCs w:val="28"/>
-        </w:rPr>
-      </w:pPr>
-      <w:r>
-        <w:rPr>
-          <w:rFonts w:ascii="Times New Roman" w:hAnsi="Times New Roman" w:eastAsia="Times New Roman" w:cs="Times New Roman"/>
-          <w:b/>
-          <w:i/>
-          <w:sz w:val="28"/>
-          <w:szCs w:val="28"/>
-          <w:rtl w:val="0"/>
-        </w:rPr>
-        <w:t>Виконала:</w:t>
-      </w:r>
-    </w:p>
-    <w:p>
-      <w:pPr>
-        <w:spacing w:line="240" w:lineRule="auto"/>
-        <w:jc w:val="right"/>
-        <w:rPr>
-          <w:rFonts w:ascii="Times New Roman" w:hAnsi="Times New Roman" w:eastAsia="Times New Roman" w:cs="Times New Roman"/>
-          <w:b/>
-          <w:i/>
-          <w:sz w:val="28"/>
-          <w:szCs w:val="28"/>
-        </w:rPr>
-      </w:pPr>
-      <w:r>
-        <w:rPr>
-          <w:rFonts w:ascii="Times New Roman" w:hAnsi="Times New Roman" w:eastAsia="Times New Roman" w:cs="Times New Roman"/>
-          <w:b/>
-          <w:i/>
-          <w:sz w:val="28"/>
-          <w:szCs w:val="28"/>
-          <w:rtl w:val="0"/>
-        </w:rPr>
-        <w:t xml:space="preserve"> </w:t>
-      </w:r>
-      <w:r>
-        <w:rPr>
-          <w:rFonts w:ascii="Times New Roman" w:hAnsi="Times New Roman" w:eastAsia="Times New Roman" w:cs="Times New Roman"/>
-          <w:sz w:val="28"/>
-          <w:szCs w:val="28"/>
-          <w:rtl w:val="0"/>
-        </w:rPr>
-        <w:t>студент</w:t>
-      </w:r>
-      <w:r>
-        <w:rPr>
-          <w:rFonts w:hint="default" w:ascii="Times New Roman" w:hAnsi="Times New Roman" w:eastAsia="Times New Roman" w:cs="Times New Roman"/>
-          <w:sz w:val="28"/>
-          <w:szCs w:val="28"/>
-          <w:rtl w:val="0"/>
-          <w:lang w:val="uk-UA"/>
-        </w:rPr>
-        <w:t>ка</w:t>
-      </w:r>
-      <w:r>
-        <w:rPr>
-          <w:rFonts w:ascii="Times New Roman" w:hAnsi="Times New Roman" w:eastAsia="Times New Roman" w:cs="Times New Roman"/>
-          <w:sz w:val="28"/>
-          <w:szCs w:val="28"/>
-          <w:rtl w:val="0"/>
-        </w:rPr>
-        <w:t xml:space="preserve"> групи </w:t>
-      </w:r>
-      <w:r>
-        <w:rPr>
-          <w:rFonts w:ascii="Times New Roman" w:hAnsi="Times New Roman" w:eastAsia="Times New Roman" w:cs="Times New Roman"/>
-          <w:sz w:val="28"/>
-          <w:szCs w:val="28"/>
-          <w:rtl w:val="0"/>
-          <w:lang w:val="uk-UA"/>
-        </w:rPr>
-        <w:t>ШІ</w:t>
-      </w:r>
-      <w:r>
-        <w:rPr>
-          <w:rFonts w:ascii="Times New Roman" w:hAnsi="Times New Roman" w:eastAsia="Times New Roman" w:cs="Times New Roman"/>
-          <w:sz w:val="28"/>
-          <w:szCs w:val="28"/>
-          <w:rtl w:val="0"/>
-        </w:rPr>
-        <w:t>-</w:t>
-      </w:r>
-      <w:r>
-        <w:rPr>
-          <w:rFonts w:hint="default" w:ascii="Times New Roman" w:hAnsi="Times New Roman" w:eastAsia="Times New Roman" w:cs="Times New Roman"/>
-          <w:sz w:val="28"/>
-          <w:szCs w:val="28"/>
-          <w:rtl w:val="0"/>
-          <w:lang w:val="uk-UA"/>
-        </w:rPr>
-        <w:t>11</w:t>
-      </w:r>
-    </w:p>
-    <w:p>
-      <w:pPr>
-        <w:jc w:val="right"/>
-        <w:rPr>
-          <w:rFonts w:ascii="Times New Roman" w:hAnsi="Times New Roman" w:eastAsia="Times New Roman" w:cs="Times New Roman"/>
-          <w:sz w:val="28"/>
-          <w:szCs w:val="28"/>
-        </w:rPr>
-      </w:pPr>
-      <w:r>
-        <w:rPr>
-          <w:rFonts w:ascii="Times New Roman" w:hAnsi="Times New Roman" w:eastAsia="Times New Roman" w:cs="Times New Roman"/>
-          <w:sz w:val="28"/>
-          <w:szCs w:val="28"/>
-          <w:rtl w:val="0"/>
-          <w:lang w:val="uk-UA"/>
-        </w:rPr>
-        <w:t>Савчук</w:t>
-      </w:r>
-      <w:r>
-        <w:rPr>
-          <w:rFonts w:hint="default" w:ascii="Times New Roman" w:hAnsi="Times New Roman" w:eastAsia="Times New Roman" w:cs="Times New Roman"/>
-          <w:sz w:val="28"/>
-          <w:szCs w:val="28"/>
-          <w:rtl w:val="0"/>
-          <w:lang w:val="uk-UA"/>
-        </w:rPr>
-        <w:t xml:space="preserve"> Аня Григорівна</w:t>
-      </w:r>
+      <w:bookmarkStart w:id="0" w:name="_GoBack"/>
+      <w:bookmarkEnd w:id="0"/>
       <w:r>
         <w:br w:type="page"/>
       </w:r>
@@ -19803,8 +20024,6 @@
         </w:rPr>
         <w:t xml:space="preserve"> хв</w:t>
       </w:r>
-      <w:bookmarkStart w:id="0" w:name="_GoBack"/>
-      <w:bookmarkEnd w:id="0"/>
     </w:p>
     <w:p>
       <w:pPr>

</xml_diff>